<commit_message>
Adicionada regra de negócio RN9, alteração no diagrama de caso de uso
</commit_message>
<xml_diff>
--- a/Modelo de Caso de Uso (MCU)/Descrição/ECU_001_Efetuar_Login/ECU_001_Efetuar_Login .docx
+++ b/Modelo de Caso de Uso (MCU)/Descrição/ECU_001_Efetuar_Login/ECU_001_Efetuar_Login .docx
@@ -120,27 +120,7 @@
           <w:sz w:val="36"/>
           <w:szCs w:val="36"/>
         </w:rPr>
-        <w:t>ECU_001</w:t>
-      </w:r>
-      <w:proofErr w:type="gramStart"/>
-      <w:r>
-        <w:rPr>
-          <w:rFonts w:cs="Arial"/>
-          <w:b/>
-          <w:sz w:val="36"/>
-          <w:szCs w:val="36"/>
-        </w:rPr>
-        <w:t>_Efetuar</w:t>
-      </w:r>
-      <w:proofErr w:type="gramEnd"/>
-      <w:r>
-        <w:rPr>
-          <w:rFonts w:cs="Arial"/>
-          <w:b/>
-          <w:sz w:val="36"/>
-          <w:szCs w:val="36"/>
-        </w:rPr>
-        <w:t>_Login</w:t>
+        <w:t>ECU_001_Efetuar_Login</w:t>
       </w:r>
     </w:p>
     <w:p>
@@ -2384,21 +2364,7 @@
                 <w:rStyle w:val="Hyperlink"/>
                 <w:noProof/>
               </w:rPr>
-              <w:t>PT1. TELA DE</w:t>
-            </w:r>
-            <w:r>
-              <w:rPr>
-                <w:rStyle w:val="Hyperlink"/>
-                <w:noProof/>
-              </w:rPr>
-              <w:t xml:space="preserve"> </w:t>
-            </w:r>
-            <w:r>
-              <w:rPr>
-                <w:rStyle w:val="Hyperlink"/>
-                <w:noProof/>
-              </w:rPr>
-              <w:t>LOGIN</w:t>
+              <w:t>PT1. TELA DE LOGIN</w:t>
             </w:r>
             <w:r>
               <w:rPr>
@@ -2868,15 +2834,7 @@
         <w:jc w:val="both"/>
       </w:pPr>
       <w:r>
-        <w:t xml:space="preserve">O objetivo deste caso de uso é descrever as operações necessárias para efetuar </w:t>
-      </w:r>
-      <w:proofErr w:type="spellStart"/>
-      <w:r>
-        <w:t>login</w:t>
-      </w:r>
-      <w:proofErr w:type="spellEnd"/>
-      <w:r>
-        <w:t>, realizar cadastro e recuperar senha.</w:t>
+        <w:t>O objetivo deste caso de uso é descrever as operações necessárias para efetuar login, realizar cadastro e recuperar senha.</w:t>
       </w:r>
     </w:p>
     <w:p/>
@@ -3222,15 +3180,7 @@
         <w:jc w:val="both"/>
       </w:pPr>
       <w:r>
-        <w:t xml:space="preserve">O sistema apresenta a tela para </w:t>
-      </w:r>
-      <w:proofErr w:type="spellStart"/>
-      <w:r>
-        <w:t>login</w:t>
-      </w:r>
-      <w:proofErr w:type="spellEnd"/>
-      <w:r>
-        <w:t xml:space="preserve">; </w:t>
+        <w:t xml:space="preserve">O sistema apresenta a tela para login; </w:t>
       </w:r>
       <w:r>
         <w:rPr>
@@ -3249,15 +3199,7 @@
         <w:jc w:val="both"/>
       </w:pPr>
       <w:r>
-        <w:t>O Ator preenche os campos e seleciona a opção &lt;&lt;</w:t>
-      </w:r>
-      <w:proofErr w:type="spellStart"/>
-      <w:r>
-        <w:t>Logar</w:t>
-      </w:r>
-      <w:proofErr w:type="spellEnd"/>
-      <w:r>
-        <w:t xml:space="preserve">&gt;&gt;; </w:t>
+        <w:t xml:space="preserve">O Ator preenche os campos e seleciona a opção &lt;&lt;Logar&gt;&gt;; </w:t>
       </w:r>
       <w:r>
         <w:rPr>
@@ -3320,6 +3262,14 @@
         </w:rPr>
         <w:t>1]</w:t>
       </w:r>
+      <w:r>
+        <w:rPr>
+          <w:b/>
+        </w:rPr>
+        <w:t xml:space="preserve"> [RN9]</w:t>
+      </w:r>
+      <w:bookmarkStart w:id="6" w:name="_GoBack"/>
+      <w:bookmarkEnd w:id="6"/>
     </w:p>
     <w:p>
       <w:pPr>
@@ -3343,11 +3293,11 @@
           <w:numId w:val="2"/>
         </w:numPr>
       </w:pPr>
-      <w:bookmarkStart w:id="6" w:name="_Toc478833081"/>
+      <w:bookmarkStart w:id="7" w:name="_Toc478833081"/>
       <w:r>
         <w:t>FLUXO ALTERNATIVO</w:t>
       </w:r>
-      <w:bookmarkEnd w:id="6"/>
+      <w:bookmarkEnd w:id="7"/>
     </w:p>
     <w:p>
       <w:pPr>
@@ -3356,14 +3306,14 @@
           <w:i w:val="0"/>
         </w:rPr>
       </w:pPr>
-      <w:bookmarkStart w:id="7" w:name="_Toc478833082"/>
+      <w:bookmarkStart w:id="8" w:name="_Toc478833082"/>
       <w:r>
         <w:rPr>
           <w:i w:val="0"/>
         </w:rPr>
         <w:t>A1. Realizar Cadastro</w:t>
       </w:r>
-      <w:bookmarkEnd w:id="7"/>
+      <w:bookmarkEnd w:id="8"/>
     </w:p>
     <w:p>
       <w:pPr>
@@ -3454,23 +3404,7 @@
           <w:rFonts w:cs="Arial"/>
           <w:szCs w:val="24"/>
         </w:rPr>
-        <w:t>&lt;</w:t>
-      </w:r>
-      <w:proofErr w:type="gramStart"/>
-      <w:r>
-        <w:rPr>
-          <w:rFonts w:cs="Arial"/>
-          <w:szCs w:val="24"/>
-        </w:rPr>
-        <w:t>&lt;Cadastrar</w:t>
-      </w:r>
-      <w:proofErr w:type="gramEnd"/>
-      <w:r>
-        <w:rPr>
-          <w:rFonts w:cs="Arial"/>
-          <w:szCs w:val="24"/>
-        </w:rPr>
-        <w:t>&gt;</w:t>
+        <w:t>&lt;&lt;Cadastrar&gt;</w:t>
       </w:r>
       <w:r>
         <w:rPr>
@@ -3629,14 +3563,14 @@
           <w:i w:val="0"/>
         </w:rPr>
       </w:pPr>
-      <w:bookmarkStart w:id="8" w:name="_Toc478833083"/>
+      <w:bookmarkStart w:id="9" w:name="_Toc478833083"/>
       <w:r>
         <w:rPr>
           <w:i w:val="0"/>
         </w:rPr>
         <w:t>A2. Recuperar Senha</w:t>
       </w:r>
-      <w:bookmarkEnd w:id="8"/>
+      <w:bookmarkEnd w:id="9"/>
     </w:p>
     <w:p>
       <w:pPr>
@@ -3816,12 +3750,12 @@
           <w:numId w:val="2"/>
         </w:numPr>
       </w:pPr>
-      <w:bookmarkStart w:id="9" w:name="_Toc478833084"/>
+      <w:bookmarkStart w:id="10" w:name="_Toc478833084"/>
       <w:r>
         <w:lastRenderedPageBreak/>
         <w:t>FLUXO DE EXCEÇÃO</w:t>
       </w:r>
-      <w:bookmarkEnd w:id="9"/>
+      <w:bookmarkEnd w:id="10"/>
     </w:p>
     <w:p>
       <w:pPr>
@@ -3835,14 +3769,14 @@
           <w:i w:val="0"/>
         </w:rPr>
       </w:pPr>
-      <w:bookmarkStart w:id="10" w:name="_Toc478833085"/>
+      <w:bookmarkStart w:id="11" w:name="_Toc478833085"/>
       <w:r>
         <w:rPr>
           <w:i w:val="0"/>
         </w:rPr>
         <w:t>E1. Campos obrigatórios não informados</w:t>
       </w:r>
-      <w:bookmarkEnd w:id="10"/>
+      <w:bookmarkEnd w:id="11"/>
     </w:p>
     <w:p>
       <w:pPr>
@@ -3891,11 +3825,11 @@
       <w:pPr>
         <w:pStyle w:val="Ttulo2"/>
       </w:pPr>
-      <w:bookmarkStart w:id="11" w:name="_Toc478833086"/>
+      <w:bookmarkStart w:id="12" w:name="_Toc478833086"/>
       <w:r>
         <w:t>E2. E-mail não encontrado</w:t>
       </w:r>
-      <w:bookmarkEnd w:id="11"/>
+      <w:bookmarkEnd w:id="12"/>
     </w:p>
     <w:p>
       <w:pPr>
@@ -3941,11 +3875,11 @@
       <w:pPr>
         <w:pStyle w:val="Ttulo1"/>
       </w:pPr>
-      <w:bookmarkStart w:id="12" w:name="_Toc478833087"/>
+      <w:bookmarkStart w:id="13" w:name="_Toc478833087"/>
       <w:r>
         <w:t>PÓS-CONDIÇÕES</w:t>
       </w:r>
-      <w:bookmarkEnd w:id="12"/>
+      <w:bookmarkEnd w:id="13"/>
     </w:p>
     <w:p>
       <w:pPr>
@@ -3964,14 +3898,14 @@
           <w:lang w:eastAsia="ar-SA"/>
         </w:rPr>
       </w:pPr>
-      <w:bookmarkStart w:id="13" w:name="_Toc478833088"/>
+      <w:bookmarkStart w:id="14" w:name="_Toc478833088"/>
       <w:r>
         <w:rPr>
           <w:lang w:eastAsia="ar-SA"/>
         </w:rPr>
         <w:t>PC1. Abrir tela principal;</w:t>
       </w:r>
-      <w:bookmarkEnd w:id="13"/>
+      <w:bookmarkEnd w:id="14"/>
     </w:p>
     <w:p>
       <w:pPr>
@@ -4002,11 +3936,11 @@
       <w:pPr>
         <w:pStyle w:val="Ttulo1"/>
       </w:pPr>
-      <w:bookmarkStart w:id="14" w:name="_Toc478833089"/>
+      <w:bookmarkStart w:id="15" w:name="_Toc478833089"/>
       <w:r>
         <w:t>PONTOS DE INCLUSÃO</w:t>
       </w:r>
-      <w:bookmarkEnd w:id="14"/>
+      <w:bookmarkEnd w:id="15"/>
     </w:p>
     <w:p>
       <w:pPr>
@@ -4037,11 +3971,11 @@
       <w:pPr>
         <w:pStyle w:val="Ttulo1"/>
       </w:pPr>
-      <w:bookmarkStart w:id="15" w:name="_Toc478833090"/>
+      <w:bookmarkStart w:id="16" w:name="_Toc478833090"/>
       <w:r>
         <w:t>PONTOS DE EXTENSÃO</w:t>
       </w:r>
-      <w:bookmarkEnd w:id="15"/>
+      <w:bookmarkEnd w:id="16"/>
     </w:p>
     <w:p>
       <w:pPr>
@@ -4108,12 +4042,12 @@
       <w:pPr>
         <w:pStyle w:val="Ttulo1"/>
       </w:pPr>
-      <w:bookmarkStart w:id="16" w:name="_Toc478833091"/>
+      <w:bookmarkStart w:id="17" w:name="_Toc478833091"/>
       <w:r>
         <w:lastRenderedPageBreak/>
         <w:t>REGRAS DE INTERFACE</w:t>
       </w:r>
-      <w:bookmarkEnd w:id="16"/>
+      <w:bookmarkEnd w:id="17"/>
     </w:p>
     <w:p>
       <w:pPr>
@@ -4129,16 +4063,14 @@
       <w:pPr>
         <w:pStyle w:val="Ttulo2"/>
       </w:pPr>
-      <w:bookmarkStart w:id="17" w:name="_Toc478833092"/>
-      <w:bookmarkStart w:id="18" w:name="_GoBack"/>
-      <w:bookmarkEnd w:id="18"/>
+      <w:bookmarkStart w:id="18" w:name="_Toc478833092"/>
       <w:r>
         <w:t xml:space="preserve">PT1. </w:t>
       </w:r>
       <w:r>
         <w:t>TELA DE LOGIN</w:t>
       </w:r>
-      <w:bookmarkEnd w:id="17"/>
+      <w:bookmarkEnd w:id="18"/>
     </w:p>
     <w:p/>
     <w:p>
@@ -4253,7 +4185,6 @@
                 <w:szCs w:val="16"/>
               </w:rPr>
             </w:pPr>
-            <w:proofErr w:type="spellStart"/>
             <w:r>
               <w:rPr>
                 <w:rFonts w:cs="Arial"/>
@@ -4261,19 +4192,29 @@
                 <w:sz w:val="16"/>
                 <w:szCs w:val="16"/>
               </w:rPr>
-              <w:t>Tab</w:t>
-            </w:r>
-            <w:proofErr w:type="spellEnd"/>
-            <w:r>
+              <w:t>Tab Order</w:t>
+            </w:r>
+          </w:p>
+        </w:tc>
+        <w:tc>
+          <w:tcPr>
+            <w:tcW w:w="490" w:type="pct"/>
+            <w:shd w:val="clear" w:color="auto" w:fill="C0C0C0"/>
+            <w:textDirection w:val="btLr"/>
+            <w:vAlign w:val="center"/>
+          </w:tcPr>
+          <w:p>
+            <w:pPr>
+              <w:spacing w:line="240" w:lineRule="auto"/>
+              <w:ind w:left="113" w:right="113"/>
+              <w:jc w:val="center"/>
               <w:rPr>
                 <w:rFonts w:cs="Arial"/>
                 <w:b/>
                 <w:sz w:val="16"/>
                 <w:szCs w:val="16"/>
               </w:rPr>
-              <w:t xml:space="preserve"> </w:t>
-            </w:r>
-            <w:proofErr w:type="spellStart"/>
+            </w:pPr>
             <w:r>
               <w:rPr>
                 <w:rFonts w:cs="Arial"/>
@@ -4281,14 +4222,13 @@
                 <w:sz w:val="16"/>
                 <w:szCs w:val="16"/>
               </w:rPr>
-              <w:t>Order</w:t>
-            </w:r>
-            <w:proofErr w:type="spellEnd"/>
-          </w:p>
-        </w:tc>
-        <w:tc>
-          <w:tcPr>
-            <w:tcW w:w="490" w:type="pct"/>
+              <w:t>Nome</w:t>
+            </w:r>
+          </w:p>
+        </w:tc>
+        <w:tc>
+          <w:tcPr>
+            <w:tcW w:w="916" w:type="pct"/>
             <w:shd w:val="clear" w:color="auto" w:fill="C0C0C0"/>
             <w:textDirection w:val="btLr"/>
             <w:vAlign w:val="center"/>
@@ -4312,40 +4252,8 @@
                 <w:sz w:val="16"/>
                 <w:szCs w:val="16"/>
               </w:rPr>
-              <w:t>Nome</w:t>
-            </w:r>
-          </w:p>
-        </w:tc>
-        <w:tc>
-          <w:tcPr>
-            <w:tcW w:w="916" w:type="pct"/>
-            <w:shd w:val="clear" w:color="auto" w:fill="C0C0C0"/>
-            <w:textDirection w:val="btLr"/>
-            <w:vAlign w:val="center"/>
-          </w:tcPr>
-          <w:p>
-            <w:pPr>
-              <w:spacing w:line="240" w:lineRule="auto"/>
-              <w:ind w:left="113" w:right="113"/>
-              <w:jc w:val="center"/>
-              <w:rPr>
-                <w:rFonts w:cs="Arial"/>
-                <w:b/>
-                <w:sz w:val="16"/>
-                <w:szCs w:val="16"/>
-              </w:rPr>
-            </w:pPr>
-            <w:proofErr w:type="spellStart"/>
-            <w:r>
-              <w:rPr>
-                <w:rFonts w:cs="Arial"/>
-                <w:b/>
-                <w:sz w:val="16"/>
-                <w:szCs w:val="16"/>
-              </w:rPr>
               <w:t>Hint</w:t>
             </w:r>
-            <w:proofErr w:type="spellEnd"/>
           </w:p>
         </w:tc>
         <w:tc>
@@ -5560,7 +5468,6 @@
                 <w:szCs w:val="18"/>
               </w:rPr>
             </w:pPr>
-            <w:proofErr w:type="spellStart"/>
             <w:r>
               <w:rPr>
                 <w:rFonts w:cs="Arial"/>
@@ -5570,7 +5477,6 @@
               </w:rPr>
               <w:t>Logar</w:t>
             </w:r>
-            <w:proofErr w:type="spellEnd"/>
           </w:p>
         </w:tc>
         <w:tc>
@@ -5596,19 +5502,8 @@
                 <w:sz w:val="18"/>
                 <w:szCs w:val="18"/>
               </w:rPr>
-              <w:t xml:space="preserve">Clique para efetuar o </w:t>
-            </w:r>
-            <w:proofErr w:type="spellStart"/>
-            <w:r>
-              <w:rPr>
-                <w:rFonts w:cs="Arial"/>
-                <w:iCs/>
-                <w:sz w:val="18"/>
-                <w:szCs w:val="18"/>
-              </w:rPr>
-              <w:t>Login</w:t>
-            </w:r>
-            <w:proofErr w:type="spellEnd"/>
+              <w:t>Clique para efetuar o Login</w:t>
+            </w:r>
           </w:p>
         </w:tc>
         <w:tc>
@@ -5661,19 +5556,8 @@
                 <w:sz w:val="18"/>
                 <w:szCs w:val="18"/>
               </w:rPr>
-              <w:t xml:space="preserve">Efetua o </w:t>
-            </w:r>
-            <w:proofErr w:type="spellStart"/>
-            <w:r>
-              <w:rPr>
-                <w:rFonts w:cs="Arial"/>
-                <w:iCs/>
-                <w:sz w:val="18"/>
-                <w:szCs w:val="18"/>
-              </w:rPr>
-              <w:t>Login</w:t>
-            </w:r>
-            <w:proofErr w:type="spellEnd"/>
+              <w:t>Efetua o Login</w:t>
+            </w:r>
           </w:p>
         </w:tc>
         <w:tc>
@@ -6799,7 +6683,6 @@
                 <w:szCs w:val="16"/>
               </w:rPr>
             </w:pPr>
-            <w:proofErr w:type="spellStart"/>
             <w:r>
               <w:rPr>
                 <w:rFonts w:cs="Arial"/>
@@ -6807,19 +6690,29 @@
                 <w:sz w:val="16"/>
                 <w:szCs w:val="16"/>
               </w:rPr>
-              <w:t>Tab</w:t>
-            </w:r>
-            <w:proofErr w:type="spellEnd"/>
-            <w:r>
+              <w:t>Tab Order</w:t>
+            </w:r>
+          </w:p>
+        </w:tc>
+        <w:tc>
+          <w:tcPr>
+            <w:tcW w:w="490" w:type="pct"/>
+            <w:shd w:val="clear" w:color="auto" w:fill="C0C0C0"/>
+            <w:textDirection w:val="btLr"/>
+            <w:vAlign w:val="center"/>
+          </w:tcPr>
+          <w:p>
+            <w:pPr>
+              <w:spacing w:line="240" w:lineRule="auto"/>
+              <w:ind w:left="113" w:right="113"/>
+              <w:jc w:val="center"/>
               <w:rPr>
                 <w:rFonts w:cs="Arial"/>
                 <w:b/>
                 <w:sz w:val="16"/>
                 <w:szCs w:val="16"/>
               </w:rPr>
-              <w:t xml:space="preserve"> </w:t>
-            </w:r>
-            <w:proofErr w:type="spellStart"/>
+            </w:pPr>
             <w:r>
               <w:rPr>
                 <w:rFonts w:cs="Arial"/>
@@ -6827,14 +6720,13 @@
                 <w:sz w:val="16"/>
                 <w:szCs w:val="16"/>
               </w:rPr>
-              <w:t>Order</w:t>
-            </w:r>
-            <w:proofErr w:type="spellEnd"/>
-          </w:p>
-        </w:tc>
-        <w:tc>
-          <w:tcPr>
-            <w:tcW w:w="490" w:type="pct"/>
+              <w:t>Nome</w:t>
+            </w:r>
+          </w:p>
+        </w:tc>
+        <w:tc>
+          <w:tcPr>
+            <w:tcW w:w="916" w:type="pct"/>
             <w:shd w:val="clear" w:color="auto" w:fill="C0C0C0"/>
             <w:textDirection w:val="btLr"/>
             <w:vAlign w:val="center"/>
@@ -6858,40 +6750,8 @@
                 <w:sz w:val="16"/>
                 <w:szCs w:val="16"/>
               </w:rPr>
-              <w:t>Nome</w:t>
-            </w:r>
-          </w:p>
-        </w:tc>
-        <w:tc>
-          <w:tcPr>
-            <w:tcW w:w="916" w:type="pct"/>
-            <w:shd w:val="clear" w:color="auto" w:fill="C0C0C0"/>
-            <w:textDirection w:val="btLr"/>
-            <w:vAlign w:val="center"/>
-          </w:tcPr>
-          <w:p>
-            <w:pPr>
-              <w:spacing w:line="240" w:lineRule="auto"/>
-              <w:ind w:left="113" w:right="113"/>
-              <w:jc w:val="center"/>
-              <w:rPr>
-                <w:rFonts w:cs="Arial"/>
-                <w:b/>
-                <w:sz w:val="16"/>
-                <w:szCs w:val="16"/>
-              </w:rPr>
-            </w:pPr>
-            <w:proofErr w:type="spellStart"/>
-            <w:r>
-              <w:rPr>
-                <w:rFonts w:cs="Arial"/>
-                <w:b/>
-                <w:sz w:val="16"/>
-                <w:szCs w:val="16"/>
-              </w:rPr>
               <w:t>Hint</w:t>
             </w:r>
-            <w:proofErr w:type="spellEnd"/>
           </w:p>
         </w:tc>
         <w:tc>
@@ -7713,7 +7573,6 @@
                 <w:szCs w:val="18"/>
               </w:rPr>
             </w:pPr>
-            <w:proofErr w:type="spellStart"/>
             <w:r>
               <w:rPr>
                 <w:rFonts w:cs="Arial"/>
@@ -7723,7 +7582,6 @@
               </w:rPr>
               <w:t>Cpf</w:t>
             </w:r>
-            <w:proofErr w:type="spellEnd"/>
           </w:p>
         </w:tc>
         <w:tc>
@@ -7749,9 +7607,53 @@
                 <w:sz w:val="18"/>
                 <w:szCs w:val="18"/>
               </w:rPr>
-              <w:t xml:space="preserve">Informe o </w:t>
-            </w:r>
-            <w:proofErr w:type="spellStart"/>
+              <w:t>Informe o Cpf do usuário</w:t>
+            </w:r>
+          </w:p>
+        </w:tc>
+        <w:tc>
+          <w:tcPr>
+            <w:tcW w:w="178" w:type="pct"/>
+            <w:vAlign w:val="center"/>
+          </w:tcPr>
+          <w:p>
+            <w:pPr>
+              <w:spacing w:line="240" w:lineRule="auto"/>
+              <w:jc w:val="center"/>
+              <w:rPr>
+                <w:rFonts w:cs="Arial"/>
+                <w:iCs/>
+                <w:sz w:val="18"/>
+                <w:szCs w:val="18"/>
+              </w:rPr>
+            </w:pPr>
+            <w:r>
+              <w:rPr>
+                <w:rFonts w:cs="Arial"/>
+                <w:iCs/>
+                <w:sz w:val="18"/>
+                <w:szCs w:val="18"/>
+              </w:rPr>
+              <w:t>TXT</w:t>
+            </w:r>
+          </w:p>
+        </w:tc>
+        <w:tc>
+          <w:tcPr>
+            <w:tcW w:w="845" w:type="pct"/>
+            <w:vAlign w:val="center"/>
+          </w:tcPr>
+          <w:p>
+            <w:pPr>
+              <w:spacing w:line="240" w:lineRule="auto"/>
+              <w:jc w:val="center"/>
+              <w:rPr>
+                <w:rFonts w:cs="Arial"/>
+                <w:iCs/>
+                <w:sz w:val="18"/>
+                <w:szCs w:val="18"/>
+              </w:rPr>
+            </w:pPr>
             <w:r>
               <w:rPr>
                 <w:rFonts w:cs="Arial"/>
@@ -7761,72 +7663,6 @@
               </w:rPr>
               <w:t>Cpf</w:t>
             </w:r>
-            <w:proofErr w:type="spellEnd"/>
-            <w:r>
-              <w:rPr>
-                <w:rFonts w:cs="Arial"/>
-                <w:iCs/>
-                <w:sz w:val="18"/>
-                <w:szCs w:val="18"/>
-              </w:rPr>
-              <w:t xml:space="preserve"> do usuário</w:t>
-            </w:r>
-          </w:p>
-        </w:tc>
-        <w:tc>
-          <w:tcPr>
-            <w:tcW w:w="178" w:type="pct"/>
-            <w:vAlign w:val="center"/>
-          </w:tcPr>
-          <w:p>
-            <w:pPr>
-              <w:spacing w:line="240" w:lineRule="auto"/>
-              <w:jc w:val="center"/>
-              <w:rPr>
-                <w:rFonts w:cs="Arial"/>
-                <w:iCs/>
-                <w:sz w:val="18"/>
-                <w:szCs w:val="18"/>
-              </w:rPr>
-            </w:pPr>
-            <w:r>
-              <w:rPr>
-                <w:rFonts w:cs="Arial"/>
-                <w:iCs/>
-                <w:sz w:val="18"/>
-                <w:szCs w:val="18"/>
-              </w:rPr>
-              <w:t>TXT</w:t>
-            </w:r>
-          </w:p>
-        </w:tc>
-        <w:tc>
-          <w:tcPr>
-            <w:tcW w:w="845" w:type="pct"/>
-            <w:vAlign w:val="center"/>
-          </w:tcPr>
-          <w:p>
-            <w:pPr>
-              <w:spacing w:line="240" w:lineRule="auto"/>
-              <w:jc w:val="center"/>
-              <w:rPr>
-                <w:rFonts w:cs="Arial"/>
-                <w:iCs/>
-                <w:sz w:val="18"/>
-                <w:szCs w:val="18"/>
-              </w:rPr>
-            </w:pPr>
-            <w:proofErr w:type="spellStart"/>
-            <w:r>
-              <w:rPr>
-                <w:rFonts w:cs="Arial"/>
-                <w:iCs/>
-                <w:sz w:val="18"/>
-                <w:szCs w:val="18"/>
-              </w:rPr>
-              <w:t>Cpf</w:t>
-            </w:r>
-            <w:proofErr w:type="spellEnd"/>
           </w:p>
         </w:tc>
         <w:tc>
@@ -9275,7 +9111,6 @@
                 <w:szCs w:val="18"/>
               </w:rPr>
             </w:pPr>
-            <w:proofErr w:type="spellStart"/>
             <w:r>
               <w:rPr>
                 <w:rFonts w:cs="Arial"/>
@@ -9285,7 +9120,6 @@
               </w:rPr>
               <w:t>Cep</w:t>
             </w:r>
-            <w:proofErr w:type="spellEnd"/>
           </w:p>
         </w:tc>
         <w:tc>
@@ -9311,9 +9145,53 @@
                 <w:sz w:val="18"/>
                 <w:szCs w:val="18"/>
               </w:rPr>
-              <w:t xml:space="preserve">Informe o </w:t>
-            </w:r>
-            <w:proofErr w:type="spellStart"/>
+              <w:t>Informe o Cep</w:t>
+            </w:r>
+          </w:p>
+        </w:tc>
+        <w:tc>
+          <w:tcPr>
+            <w:tcW w:w="178" w:type="pct"/>
+            <w:vAlign w:val="center"/>
+          </w:tcPr>
+          <w:p>
+            <w:pPr>
+              <w:spacing w:line="240" w:lineRule="auto"/>
+              <w:jc w:val="center"/>
+              <w:rPr>
+                <w:rFonts w:cs="Arial"/>
+                <w:iCs/>
+                <w:sz w:val="18"/>
+                <w:szCs w:val="18"/>
+              </w:rPr>
+            </w:pPr>
+            <w:r>
+              <w:rPr>
+                <w:rFonts w:cs="Arial"/>
+                <w:iCs/>
+                <w:sz w:val="18"/>
+                <w:szCs w:val="18"/>
+              </w:rPr>
+              <w:t>TXT</w:t>
+            </w:r>
+          </w:p>
+        </w:tc>
+        <w:tc>
+          <w:tcPr>
+            <w:tcW w:w="845" w:type="pct"/>
+            <w:vAlign w:val="center"/>
+          </w:tcPr>
+          <w:p>
+            <w:pPr>
+              <w:spacing w:line="240" w:lineRule="auto"/>
+              <w:jc w:val="center"/>
+              <w:rPr>
+                <w:rFonts w:cs="Arial"/>
+                <w:iCs/>
+                <w:sz w:val="18"/>
+                <w:szCs w:val="18"/>
+              </w:rPr>
+            </w:pPr>
             <w:r>
               <w:rPr>
                 <w:rFonts w:cs="Arial"/>
@@ -9323,63 +9201,6 @@
               </w:rPr>
               <w:t>Cep</w:t>
             </w:r>
-            <w:proofErr w:type="spellEnd"/>
-          </w:p>
-        </w:tc>
-        <w:tc>
-          <w:tcPr>
-            <w:tcW w:w="178" w:type="pct"/>
-            <w:vAlign w:val="center"/>
-          </w:tcPr>
-          <w:p>
-            <w:pPr>
-              <w:spacing w:line="240" w:lineRule="auto"/>
-              <w:jc w:val="center"/>
-              <w:rPr>
-                <w:rFonts w:cs="Arial"/>
-                <w:iCs/>
-                <w:sz w:val="18"/>
-                <w:szCs w:val="18"/>
-              </w:rPr>
-            </w:pPr>
-            <w:r>
-              <w:rPr>
-                <w:rFonts w:cs="Arial"/>
-                <w:iCs/>
-                <w:sz w:val="18"/>
-                <w:szCs w:val="18"/>
-              </w:rPr>
-              <w:t>TXT</w:t>
-            </w:r>
-          </w:p>
-        </w:tc>
-        <w:tc>
-          <w:tcPr>
-            <w:tcW w:w="845" w:type="pct"/>
-            <w:vAlign w:val="center"/>
-          </w:tcPr>
-          <w:p>
-            <w:pPr>
-              <w:spacing w:line="240" w:lineRule="auto"/>
-              <w:jc w:val="center"/>
-              <w:rPr>
-                <w:rFonts w:cs="Arial"/>
-                <w:iCs/>
-                <w:sz w:val="18"/>
-                <w:szCs w:val="18"/>
-              </w:rPr>
-            </w:pPr>
-            <w:proofErr w:type="spellStart"/>
-            <w:r>
-              <w:rPr>
-                <w:rFonts w:cs="Arial"/>
-                <w:iCs/>
-                <w:sz w:val="18"/>
-                <w:szCs w:val="18"/>
-              </w:rPr>
-              <w:t>Cep</w:t>
-            </w:r>
-            <w:proofErr w:type="spellEnd"/>
           </w:p>
         </w:tc>
         <w:tc>
@@ -13567,19 +13388,8 @@
                 <w:sz w:val="18"/>
                 <w:szCs w:val="18"/>
               </w:rPr>
-              <w:t xml:space="preserve">Clique para voltar à tela de </w:t>
-            </w:r>
-            <w:proofErr w:type="spellStart"/>
-            <w:r>
-              <w:rPr>
-                <w:rFonts w:cs="Arial"/>
-                <w:iCs/>
-                <w:sz w:val="18"/>
-                <w:szCs w:val="18"/>
-              </w:rPr>
-              <w:t>Login</w:t>
-            </w:r>
-            <w:proofErr w:type="spellEnd"/>
+              <w:t>Clique para voltar à tela de Login</w:t>
+            </w:r>
           </w:p>
         </w:tc>
         <w:tc>
@@ -13998,7 +13808,6 @@
                 <w:szCs w:val="16"/>
               </w:rPr>
             </w:pPr>
-            <w:proofErr w:type="spellStart"/>
             <w:r>
               <w:rPr>
                 <w:rFonts w:cs="Arial"/>
@@ -14006,19 +13815,29 @@
                 <w:sz w:val="16"/>
                 <w:szCs w:val="16"/>
               </w:rPr>
-              <w:t>Tab</w:t>
-            </w:r>
-            <w:proofErr w:type="spellEnd"/>
-            <w:r>
+              <w:t>Tab Order</w:t>
+            </w:r>
+          </w:p>
+        </w:tc>
+        <w:tc>
+          <w:tcPr>
+            <w:tcW w:w="490" w:type="pct"/>
+            <w:shd w:val="clear" w:color="auto" w:fill="C0C0C0"/>
+            <w:textDirection w:val="btLr"/>
+            <w:vAlign w:val="center"/>
+          </w:tcPr>
+          <w:p>
+            <w:pPr>
+              <w:spacing w:line="240" w:lineRule="auto"/>
+              <w:ind w:left="113" w:right="113"/>
+              <w:jc w:val="center"/>
               <w:rPr>
                 <w:rFonts w:cs="Arial"/>
                 <w:b/>
                 <w:sz w:val="16"/>
                 <w:szCs w:val="16"/>
               </w:rPr>
-              <w:t xml:space="preserve"> </w:t>
-            </w:r>
-            <w:proofErr w:type="spellStart"/>
+            </w:pPr>
             <w:r>
               <w:rPr>
                 <w:rFonts w:cs="Arial"/>
@@ -14026,14 +13845,13 @@
                 <w:sz w:val="16"/>
                 <w:szCs w:val="16"/>
               </w:rPr>
-              <w:t>Order</w:t>
-            </w:r>
-            <w:proofErr w:type="spellEnd"/>
-          </w:p>
-        </w:tc>
-        <w:tc>
-          <w:tcPr>
-            <w:tcW w:w="490" w:type="pct"/>
+              <w:t>Nome</w:t>
+            </w:r>
+          </w:p>
+        </w:tc>
+        <w:tc>
+          <w:tcPr>
+            <w:tcW w:w="916" w:type="pct"/>
             <w:shd w:val="clear" w:color="auto" w:fill="C0C0C0"/>
             <w:textDirection w:val="btLr"/>
             <w:vAlign w:val="center"/>
@@ -14057,40 +13875,8 @@
                 <w:sz w:val="16"/>
                 <w:szCs w:val="16"/>
               </w:rPr>
-              <w:t>Nome</w:t>
-            </w:r>
-          </w:p>
-        </w:tc>
-        <w:tc>
-          <w:tcPr>
-            <w:tcW w:w="916" w:type="pct"/>
-            <w:shd w:val="clear" w:color="auto" w:fill="C0C0C0"/>
-            <w:textDirection w:val="btLr"/>
-            <w:vAlign w:val="center"/>
-          </w:tcPr>
-          <w:p>
-            <w:pPr>
-              <w:spacing w:line="240" w:lineRule="auto"/>
-              <w:ind w:left="113" w:right="113"/>
-              <w:jc w:val="center"/>
-              <w:rPr>
-                <w:rFonts w:cs="Arial"/>
-                <w:b/>
-                <w:sz w:val="16"/>
-                <w:szCs w:val="16"/>
-              </w:rPr>
-            </w:pPr>
-            <w:proofErr w:type="spellStart"/>
-            <w:r>
-              <w:rPr>
-                <w:rFonts w:cs="Arial"/>
-                <w:b/>
-                <w:sz w:val="16"/>
-                <w:szCs w:val="16"/>
-              </w:rPr>
               <w:t>Hint</w:t>
             </w:r>
-            <w:proofErr w:type="spellEnd"/>
           </w:p>
         </w:tc>
         <w:tc>
@@ -15339,19 +15125,8 @@
                 <w:sz w:val="18"/>
                 <w:szCs w:val="18"/>
               </w:rPr>
-              <w:t xml:space="preserve">Clique para voltar à tela de </w:t>
-            </w:r>
-            <w:proofErr w:type="spellStart"/>
-            <w:r>
-              <w:rPr>
-                <w:rFonts w:cs="Arial"/>
-                <w:iCs/>
-                <w:sz w:val="18"/>
-                <w:szCs w:val="18"/>
-              </w:rPr>
-              <w:t>Login</w:t>
-            </w:r>
-            <w:proofErr w:type="spellEnd"/>
+              <w:t>Clique para voltar à tela de Login</w:t>
+            </w:r>
           </w:p>
         </w:tc>
         <w:tc>
@@ -15748,16 +15523,8 @@
                     <w:rPr>
                       <w:rFonts w:cs="Arial"/>
                     </w:rPr>
-                    <w:t xml:space="preserve">TXT = </w:t>
+                    <w:t>TXT = Text</w:t>
                   </w:r>
-                  <w:proofErr w:type="spellStart"/>
-                  <w:r>
-                    <w:rPr>
-                      <w:rFonts w:cs="Arial"/>
-                    </w:rPr>
-                    <w:t>Text</w:t>
-                  </w:r>
-                  <w:proofErr w:type="spellEnd"/>
                 </w:p>
                 <w:p>
                   <w:pPr>
@@ -15780,16 +15547,8 @@
                     <w:rPr>
                       <w:rFonts w:cs="Arial"/>
                     </w:rPr>
-                    <w:t xml:space="preserve">CBB = </w:t>
+                    <w:t>CBB = Combobox</w:t>
                   </w:r>
-                  <w:proofErr w:type="spellStart"/>
-                  <w:r>
-                    <w:rPr>
-                      <w:rFonts w:cs="Arial"/>
-                    </w:rPr>
-                    <w:t>Combobox</w:t>
-                  </w:r>
-                  <w:proofErr w:type="spellEnd"/>
                 </w:p>
                 <w:p>
                   <w:pPr>
@@ -15985,16 +15744,8 @@
                     <w:rPr>
                       <w:rFonts w:cs="Arial"/>
                     </w:rPr>
-                    <w:t xml:space="preserve">AFN </w:t>
+                    <w:t>AFN = Alfanumérico</w:t>
                   </w:r>
-                  <w:proofErr w:type="gramStart"/>
-                  <w:r>
-                    <w:rPr>
-                      <w:rFonts w:cs="Arial"/>
-                    </w:rPr>
-                    <w:t>= Alfanumérico</w:t>
-                  </w:r>
-                  <w:proofErr w:type="gramEnd"/>
                 </w:p>
                 <w:p>
                   <w:pPr>
@@ -16017,16 +15768,8 @@
                     <w:rPr>
                       <w:rFonts w:cs="Arial"/>
                     </w:rPr>
-                    <w:t xml:space="preserve">NUM </w:t>
+                    <w:t>NUM = Numérico</w:t>
                   </w:r>
-                  <w:proofErr w:type="gramStart"/>
-                  <w:r>
-                    <w:rPr>
-                      <w:rFonts w:cs="Arial"/>
-                    </w:rPr>
-                    <w:t>= Numérico</w:t>
-                  </w:r>
-                  <w:proofErr w:type="gramEnd"/>
                 </w:p>
               </w:tc>
               <w:tc>
@@ -16189,7 +15932,7 @@
         <w:sz w:val="20"/>
         <w:szCs w:val="20"/>
       </w:rPr>
-      <w:t>13</w:t>
+      <w:t>18</w:t>
     </w:r>
     <w:r>
       <w:rPr>
@@ -16384,23 +16127,7 @@
               <w:rFonts w:cs="Arial"/>
               <w:bCs/>
             </w:rPr>
-            <w:t>SGB_ECU_001</w:t>
-          </w:r>
-          <w:proofErr w:type="gramStart"/>
-          <w:r>
-            <w:rPr>
-              <w:rFonts w:cs="Arial"/>
-              <w:bCs/>
-            </w:rPr>
-            <w:t>_Efetuar</w:t>
-          </w:r>
-          <w:proofErr w:type="gramEnd"/>
-          <w:r>
-            <w:rPr>
-              <w:rFonts w:cs="Arial"/>
-              <w:bCs/>
-            </w:rPr>
-            <w:t>_Login</w:t>
+            <w:t>SGB_ECU_001_Efetuar_Login</w:t>
           </w:r>
           <w:r>
             <w:rPr>
@@ -18526,7 +18253,7 @@
 </file>
 
 <file path=customXml/itemProps1.xml><?xml version="1.0" encoding="utf-8"?>
-<ds:datastoreItem xmlns:ds="http://schemas.openxmlformats.org/officeDocument/2006/customXml" ds:itemID="{23F1621B-2EAD-4519-A6F2-67285C637B4C}">
+<ds:datastoreItem xmlns:ds="http://schemas.openxmlformats.org/officeDocument/2006/customXml" ds:itemID="{8DB29EC7-33C2-47FD-9941-18FECD69F09D}">
   <ds:schemaRefs>
     <ds:schemaRef ds:uri="http://schemas.openxmlformats.org/officeDocument/2006/bibliography"/>
   </ds:schemaRefs>

</xml_diff>